<commit_message>
Completed CprE 494 Cumulative Reflection
</commit_message>
<xml_diff>
--- a/6th_Semester/CprE_494/CumulativeReflection/Sgordon4_CumulativeReflection.docx
+++ b/6th_Semester/CprE_494/CumulativeReflection/Sgordon4_CumulativeReflection.docx
@@ -80,17 +80,149 @@
     </w:p>
     <w:p>
       <w:pPr>
+        <w:tabs>
+          <w:tab w:val="left" w:pos="720"/>
+        </w:tabs>
+        <w:jc w:val="center"/>
+        <w:rPr>
+          <w:rFonts w:ascii="Times New Roman" w:hAnsi="Times New Roman" w:cs="Times New Roman"/>
+          <w:sz w:val="24"/>
+          <w:szCs w:val="24"/>
+        </w:rPr>
+      </w:pPr>
+    </w:p>
+    <w:p>
+      <w:pPr>
+        <w:tabs>
+          <w:tab w:val="left" w:pos="720"/>
+        </w:tabs>
+        <w:rPr>
+          <w:rFonts w:ascii="Times New Roman" w:hAnsi="Times New Roman" w:cs="Times New Roman"/>
+          <w:sz w:val="24"/>
+          <w:szCs w:val="24"/>
+        </w:rPr>
+      </w:pPr>
+      <w:r>
+        <w:rPr>
+          <w:rFonts w:ascii="Times New Roman" w:hAnsi="Times New Roman" w:cs="Times New Roman"/>
+          <w:sz w:val="24"/>
+          <w:szCs w:val="24"/>
+        </w:rPr>
+        <w:tab/>
+      </w:r>
+      <w:r>
+        <w:rPr>
+          <w:rFonts w:ascii="Times New Roman" w:hAnsi="Times New Roman" w:cs="Times New Roman"/>
+          <w:sz w:val="24"/>
+          <w:szCs w:val="24"/>
+        </w:rPr>
+        <w:t>I had never cared for high school, putting little effort into homework (if I did it), and moving vaguely forward with nothing but curiosity to guide me. Nothing was changing anytime fast until I finally found a life goal in my Senior year and realized just how ineffective my current lifestyle would be at reaching it. Dropping into my bachelor’s degree in Computer Engineering at ISU served as a new start, a way to reinvent myself, and I hit the ground at full sprint.</w:t>
+      </w:r>
+    </w:p>
+    <w:p>
+      <w:pPr>
         <w:pStyle w:val="PreformattedText"/>
-        <w:rPr>
-          <w:rFonts w:ascii="Times New Roman" w:hAnsi="Times New Roman" w:cs="Times New Roman"/>
-          <w:sz w:val="32"/>
-          <w:szCs w:val="32"/>
-        </w:rPr>
-      </w:pPr>
+        <w:spacing w:after="240"/>
+        <w:rPr>
+          <w:rFonts w:ascii="Times New Roman" w:hAnsi="Times New Roman" w:cs="Times New Roman"/>
+          <w:sz w:val="24"/>
+          <w:szCs w:val="24"/>
+        </w:rPr>
+      </w:pPr>
+      <w:r>
+        <w:rPr>
+          <w:rFonts w:ascii="Times New Roman" w:hAnsi="Times New Roman" w:cs="Times New Roman"/>
+          <w:sz w:val="24"/>
+          <w:szCs w:val="24"/>
+        </w:rPr>
+        <w:tab/>
+        <w:t xml:space="preserve">I had chosen the degree because of my fascination with computers, as well as the endless possibilities such a skillset would afford me. ISU was a perfect place to begin this chapter in my life, with its highly rated engineering program and the colossal support network woven through everything. </w:t>
+      </w:r>
+      <w:r>
+        <w:rPr>
+          <w:rFonts w:ascii="Times New Roman" w:hAnsi="Times New Roman" w:cs="Times New Roman"/>
+          <w:sz w:val="24"/>
+          <w:szCs w:val="24"/>
+        </w:rPr>
+        <w:t>As I progressed, the core classes refined my problem solving, and forced me to work better in a team.</w:t>
+      </w:r>
+      <w:r>
+        <w:rPr>
+          <w:rFonts w:ascii="Times New Roman" w:hAnsi="Times New Roman" w:cs="Times New Roman"/>
+          <w:sz w:val="24"/>
+          <w:szCs w:val="24"/>
+        </w:rPr>
+        <w:t xml:space="preserve"> </w:t>
+      </w:r>
+      <w:r>
+        <w:rPr>
+          <w:rFonts w:ascii="Times New Roman" w:hAnsi="Times New Roman" w:cs="Times New Roman"/>
+          <w:sz w:val="24"/>
+          <w:szCs w:val="24"/>
+        </w:rPr>
+        <w:t xml:space="preserve">The resources available to me helped me with this, improving my </w:t>
+      </w:r>
+      <w:r>
+        <w:rPr>
+          <w:rFonts w:ascii="Times New Roman" w:hAnsi="Times New Roman" w:cs="Times New Roman"/>
+          <w:sz w:val="24"/>
+          <w:szCs w:val="24"/>
+        </w:rPr>
+        <w:t>understanding of</w:t>
+      </w:r>
+      <w:r>
+        <w:rPr>
+          <w:rFonts w:ascii="Times New Roman" w:hAnsi="Times New Roman" w:cs="Times New Roman"/>
+          <w:sz w:val="24"/>
+          <w:szCs w:val="24"/>
+        </w:rPr>
+        <w:t xml:space="preserve"> the world and giving me help to fall back on.</w:t>
+      </w:r>
+      <w:r>
+        <w:rPr>
+          <w:rFonts w:ascii="Times New Roman" w:hAnsi="Times New Roman" w:cs="Times New Roman"/>
+          <w:sz w:val="24"/>
+          <w:szCs w:val="24"/>
+        </w:rPr>
+        <w:t xml:space="preserve"> The experiences I have had have also pushed me to improve myself, and </w:t>
+      </w:r>
+      <w:r>
+        <w:rPr>
+          <w:rFonts w:ascii="Times New Roman" w:hAnsi="Times New Roman" w:cs="Times New Roman"/>
+          <w:sz w:val="24"/>
+          <w:szCs w:val="24"/>
+        </w:rPr>
+        <w:t xml:space="preserve">I focused on improving my base skillset, refining my learning </w:t>
+      </w:r>
+      <w:r>
+        <w:rPr>
+          <w:rFonts w:ascii="Times New Roman" w:hAnsi="Times New Roman" w:cs="Times New Roman"/>
+          <w:sz w:val="24"/>
+          <w:szCs w:val="24"/>
+        </w:rPr>
+        <w:t>techniques</w:t>
+      </w:r>
+      <w:r>
+        <w:rPr>
+          <w:rFonts w:ascii="Times New Roman" w:hAnsi="Times New Roman" w:cs="Times New Roman"/>
+          <w:sz w:val="24"/>
+          <w:szCs w:val="24"/>
+        </w:rPr>
+        <w:t>,</w:t>
+      </w:r>
+      <w:r>
+        <w:rPr>
+          <w:rFonts w:ascii="Times New Roman" w:hAnsi="Times New Roman" w:cs="Times New Roman"/>
+          <w:sz w:val="24"/>
+          <w:szCs w:val="24"/>
+        </w:rPr>
+        <w:t xml:space="preserve"> and improving my physical health.</w:t>
+      </w:r>
     </w:p>
     <w:p>
       <w:pPr>
         <w:pStyle w:val="PreformattedText"/>
+        <w:spacing w:after="240"/>
         <w:rPr>
           <w:rFonts w:ascii="Times New Roman" w:hAnsi="Times New Roman" w:cs="Times New Roman"/>
           <w:sz w:val="24"/>
@@ -111,23 +243,31 @@
           <w:sz w:val="24"/>
           <w:szCs w:val="24"/>
         </w:rPr>
-        <w:t>Dropping into</w:t>
-      </w:r>
-      <w:r>
-        <w:rPr>
-          <w:rFonts w:ascii="Times New Roman" w:hAnsi="Times New Roman" w:cs="Times New Roman"/>
-          <w:sz w:val="24"/>
-          <w:szCs w:val="24"/>
-        </w:rPr>
-        <w:t xml:space="preserve"> my </w:t>
-      </w:r>
-      <w:r>
-        <w:rPr>
-          <w:rFonts w:ascii="Times New Roman" w:hAnsi="Times New Roman" w:cs="Times New Roman"/>
-          <w:sz w:val="24"/>
-          <w:szCs w:val="24"/>
-        </w:rPr>
-        <w:t>bachelor’s degree</w:t>
+        <w:t xml:space="preserve">As </w:t>
+      </w:r>
+      <w:r>
+        <w:rPr>
+          <w:rFonts w:ascii="Times New Roman" w:hAnsi="Times New Roman" w:cs="Times New Roman"/>
+          <w:sz w:val="24"/>
+          <w:szCs w:val="24"/>
+        </w:rPr>
+        <w:t>the major I selected is designed to improve one</w:t>
+      </w:r>
+      <w:r>
+        <w:rPr>
+          <w:rFonts w:ascii="Times New Roman" w:hAnsi="Times New Roman" w:cs="Times New Roman"/>
+          <w:sz w:val="24"/>
+          <w:szCs w:val="24"/>
+        </w:rPr>
+        <w:t>’</w:t>
+      </w:r>
+      <w:r>
+        <w:rPr>
+          <w:rFonts w:ascii="Times New Roman" w:hAnsi="Times New Roman" w:cs="Times New Roman"/>
+          <w:sz w:val="24"/>
+          <w:szCs w:val="24"/>
+        </w:rPr>
+        <w:t>s problem solving skills, it is only natural that the core classes were what helped me with that the most.</w:t>
       </w:r>
       <w:r>
         <w:rPr>
@@ -143,55 +283,41 @@
           <w:sz w:val="24"/>
           <w:szCs w:val="24"/>
         </w:rPr>
-        <w:t>in Computer Engineering</w:t>
-      </w:r>
-      <w:r>
-        <w:rPr>
-          <w:rFonts w:ascii="Times New Roman" w:hAnsi="Times New Roman" w:cs="Times New Roman"/>
-          <w:sz w:val="24"/>
-          <w:szCs w:val="24"/>
-        </w:rPr>
-        <w:t xml:space="preserve"> at ISU served as a new start, </w:t>
-      </w:r>
-      <w:r>
-        <w:rPr>
-          <w:rFonts w:ascii="Times New Roman" w:hAnsi="Times New Roman" w:cs="Times New Roman"/>
-          <w:sz w:val="24"/>
-          <w:szCs w:val="24"/>
-        </w:rPr>
-        <w:t xml:space="preserve">and I hit the ground at full sprint. </w:t>
-      </w:r>
-      <w:r>
-        <w:rPr>
-          <w:rFonts w:ascii="Times New Roman" w:hAnsi="Times New Roman" w:cs="Times New Roman"/>
-          <w:sz w:val="24"/>
-          <w:szCs w:val="24"/>
-        </w:rPr>
-        <w:t xml:space="preserve">I had never cared for high school, </w:t>
-      </w:r>
-      <w:r>
-        <w:rPr>
-          <w:rFonts w:ascii="Times New Roman" w:hAnsi="Times New Roman" w:cs="Times New Roman"/>
-          <w:sz w:val="24"/>
-          <w:szCs w:val="24"/>
-        </w:rPr>
-        <w:t>putting little – if any – effort into homework, and would always succeed during exams without studying.</w:t>
-      </w:r>
-      <w:r>
-        <w:rPr>
-          <w:rFonts w:ascii="Times New Roman" w:hAnsi="Times New Roman" w:cs="Times New Roman"/>
-          <w:sz w:val="24"/>
-          <w:szCs w:val="24"/>
-        </w:rPr>
-        <w:t xml:space="preserve">  </w:t>
-      </w:r>
-      <w:r>
-        <w:rPr>
-          <w:rFonts w:ascii="Times New Roman" w:hAnsi="Times New Roman" w:cs="Times New Roman"/>
-          <w:sz w:val="24"/>
-          <w:szCs w:val="24"/>
-        </w:rPr>
-        <w:t>I chose the degree because of my fascination with computers, as well as the endless possibilities such a skillset would afford me.</w:t>
+        <w:t xml:space="preserve">Almost </w:t>
+      </w:r>
+      <w:r>
+        <w:rPr>
+          <w:rFonts w:ascii="Times New Roman" w:hAnsi="Times New Roman" w:cs="Times New Roman"/>
+          <w:sz w:val="24"/>
+          <w:szCs w:val="24"/>
+        </w:rPr>
+        <w:t>all</w:t>
+      </w:r>
+      <w:r>
+        <w:rPr>
+          <w:rFonts w:ascii="Times New Roman" w:hAnsi="Times New Roman" w:cs="Times New Roman"/>
+          <w:sz w:val="24"/>
+          <w:szCs w:val="24"/>
+        </w:rPr>
+        <w:t xml:space="preserve"> the required </w:t>
+      </w:r>
+      <w:proofErr w:type="spellStart"/>
+      <w:r>
+        <w:rPr>
+          <w:rFonts w:ascii="Times New Roman" w:hAnsi="Times New Roman" w:cs="Times New Roman"/>
+          <w:sz w:val="24"/>
+          <w:szCs w:val="24"/>
+        </w:rPr>
+        <w:t>CprE</w:t>
+      </w:r>
+      <w:proofErr w:type="spellEnd"/>
+      <w:r>
+        <w:rPr>
+          <w:rFonts w:ascii="Times New Roman" w:hAnsi="Times New Roman" w:cs="Times New Roman"/>
+          <w:sz w:val="24"/>
+          <w:szCs w:val="24"/>
+        </w:rPr>
+        <w:t xml:space="preserve"> courses are designed to redefine how you approach a problem, sometimes from multiple different angles at once.</w:t>
       </w:r>
       <w:r>
         <w:rPr>
@@ -201,16 +327,194 @@
         </w:rPr>
         <w:t xml:space="preserve"> </w:t>
       </w:r>
-    </w:p>
-    <w:p>
-      <w:pPr>
-        <w:tabs>
-          <w:tab w:val="left" w:pos="720"/>
-        </w:tabs>
-        <w:rPr>
-          <w:rFonts w:ascii="Times New Roman" w:hAnsi="Times New Roman" w:cs="Times New Roman"/>
-        </w:rPr>
-      </w:pPr>
+      <w:r>
+        <w:rPr>
+          <w:rFonts w:ascii="Times New Roman" w:hAnsi="Times New Roman" w:cs="Times New Roman"/>
+          <w:sz w:val="24"/>
+          <w:szCs w:val="24"/>
+        </w:rPr>
+        <w:t xml:space="preserve">For example, </w:t>
+      </w:r>
+      <w:r>
+        <w:rPr>
+          <w:rFonts w:ascii="Times New Roman" w:hAnsi="Times New Roman" w:cs="Times New Roman"/>
+          <w:sz w:val="24"/>
+          <w:szCs w:val="24"/>
+        </w:rPr>
+        <w:t xml:space="preserve">the final project for </w:t>
+      </w:r>
+      <w:proofErr w:type="spellStart"/>
+      <w:r>
+        <w:rPr>
+          <w:rFonts w:ascii="Times New Roman" w:hAnsi="Times New Roman" w:cs="Times New Roman"/>
+          <w:sz w:val="24"/>
+          <w:szCs w:val="24"/>
+        </w:rPr>
+        <w:t>CprE</w:t>
+      </w:r>
+      <w:proofErr w:type="spellEnd"/>
+      <w:r>
+        <w:rPr>
+          <w:rFonts w:ascii="Times New Roman" w:hAnsi="Times New Roman" w:cs="Times New Roman"/>
+          <w:sz w:val="24"/>
+          <w:szCs w:val="24"/>
+        </w:rPr>
+        <w:t xml:space="preserve"> 381 was to design an entire computer processor. </w:t>
+      </w:r>
+      <w:r>
+        <w:rPr>
+          <w:rFonts w:ascii="Times New Roman" w:hAnsi="Times New Roman" w:cs="Times New Roman"/>
+          <w:sz w:val="24"/>
+          <w:szCs w:val="24"/>
+        </w:rPr>
+        <w:t xml:space="preserve">Working with </w:t>
+      </w:r>
+      <w:r>
+        <w:rPr>
+          <w:rFonts w:ascii="Times New Roman" w:hAnsi="Times New Roman" w:cs="Times New Roman"/>
+          <w:sz w:val="24"/>
+          <w:szCs w:val="24"/>
+        </w:rPr>
+        <w:t>state-of-the-art</w:t>
+      </w:r>
+      <w:r>
+        <w:rPr>
+          <w:rFonts w:ascii="Times New Roman" w:hAnsi="Times New Roman" w:cs="Times New Roman"/>
+          <w:sz w:val="24"/>
+          <w:szCs w:val="24"/>
+        </w:rPr>
+        <w:t xml:space="preserve"> technologies like </w:t>
+      </w:r>
+      <w:proofErr w:type="spellStart"/>
+      <w:r>
+        <w:rPr>
+          <w:rFonts w:ascii="Times New Roman" w:hAnsi="Times New Roman" w:cs="Times New Roman"/>
+          <w:sz w:val="24"/>
+          <w:szCs w:val="24"/>
+        </w:rPr>
+        <w:t>ModelSim</w:t>
+      </w:r>
+      <w:proofErr w:type="spellEnd"/>
+      <w:r>
+        <w:rPr>
+          <w:rFonts w:ascii="Times New Roman" w:hAnsi="Times New Roman" w:cs="Times New Roman"/>
+          <w:sz w:val="24"/>
+          <w:szCs w:val="24"/>
+        </w:rPr>
+        <w:t xml:space="preserve">, </w:t>
+      </w:r>
+      <w:r>
+        <w:rPr>
+          <w:rFonts w:ascii="Times New Roman" w:hAnsi="Times New Roman" w:cs="Times New Roman"/>
+          <w:sz w:val="24"/>
+          <w:szCs w:val="24"/>
+        </w:rPr>
+        <w:t>the project</w:t>
+      </w:r>
+      <w:r>
+        <w:rPr>
+          <w:rFonts w:ascii="Times New Roman" w:hAnsi="Times New Roman" w:cs="Times New Roman"/>
+          <w:sz w:val="24"/>
+          <w:szCs w:val="24"/>
+        </w:rPr>
+        <w:t xml:space="preserve"> better prepared </w:t>
+      </w:r>
+      <w:r>
+        <w:rPr>
+          <w:rFonts w:ascii="Times New Roman" w:hAnsi="Times New Roman" w:cs="Times New Roman"/>
+          <w:sz w:val="24"/>
+          <w:szCs w:val="24"/>
+        </w:rPr>
+        <w:t xml:space="preserve">us </w:t>
+      </w:r>
+      <w:r>
+        <w:rPr>
+          <w:rFonts w:ascii="Times New Roman" w:hAnsi="Times New Roman" w:cs="Times New Roman"/>
+          <w:sz w:val="24"/>
+          <w:szCs w:val="24"/>
+        </w:rPr>
+        <w:t xml:space="preserve">for a larger assortment of problems we may face in the </w:t>
+      </w:r>
+      <w:r>
+        <w:rPr>
+          <w:rFonts w:ascii="Times New Roman" w:hAnsi="Times New Roman" w:cs="Times New Roman"/>
+          <w:sz w:val="24"/>
+          <w:szCs w:val="24"/>
+        </w:rPr>
+        <w:t>future and</w:t>
+      </w:r>
+      <w:r>
+        <w:rPr>
+          <w:rFonts w:ascii="Times New Roman" w:hAnsi="Times New Roman" w:cs="Times New Roman"/>
+          <w:sz w:val="24"/>
+          <w:szCs w:val="24"/>
+        </w:rPr>
+        <w:t xml:space="preserve"> </w:t>
+      </w:r>
+      <w:r>
+        <w:rPr>
+          <w:rFonts w:ascii="Times New Roman" w:hAnsi="Times New Roman" w:cs="Times New Roman"/>
+          <w:sz w:val="24"/>
+          <w:szCs w:val="24"/>
+        </w:rPr>
+        <w:t>served as an opportunity to refine and test procedures for dealing with large and complicated projects</w:t>
+      </w:r>
+      <w:r>
+        <w:rPr>
+          <w:rFonts w:ascii="Times New Roman" w:hAnsi="Times New Roman" w:cs="Times New Roman"/>
+          <w:sz w:val="24"/>
+          <w:szCs w:val="24"/>
+        </w:rPr>
+        <w:t xml:space="preserve">. However, the inherent difficulty of the course </w:t>
+      </w:r>
+      <w:r>
+        <w:rPr>
+          <w:rFonts w:ascii="Times New Roman" w:hAnsi="Times New Roman" w:cs="Times New Roman"/>
+          <w:sz w:val="24"/>
+          <w:szCs w:val="24"/>
+        </w:rPr>
+        <w:t>forced me to learn where to look for help, often in the form of fellow students or TAs</w:t>
+      </w:r>
+      <w:r>
+        <w:rPr>
+          <w:rFonts w:ascii="Times New Roman" w:hAnsi="Times New Roman" w:cs="Times New Roman"/>
+          <w:sz w:val="24"/>
+          <w:szCs w:val="24"/>
+        </w:rPr>
+        <w:t>, working with other</w:t>
+      </w:r>
+      <w:r>
+        <w:rPr>
+          <w:rFonts w:ascii="Times New Roman" w:hAnsi="Times New Roman" w:cs="Times New Roman"/>
+          <w:sz w:val="24"/>
+          <w:szCs w:val="24"/>
+        </w:rPr>
+        <w:t>s</w:t>
+      </w:r>
+      <w:r>
+        <w:rPr>
+          <w:rFonts w:ascii="Times New Roman" w:hAnsi="Times New Roman" w:cs="Times New Roman"/>
+          <w:sz w:val="24"/>
+          <w:szCs w:val="24"/>
+        </w:rPr>
+        <w:t xml:space="preserve"> to find a breakthrough when </w:t>
+      </w:r>
+      <w:r>
+        <w:rPr>
+          <w:rFonts w:ascii="Times New Roman" w:hAnsi="Times New Roman" w:cs="Times New Roman"/>
+          <w:sz w:val="24"/>
+          <w:szCs w:val="24"/>
+        </w:rPr>
+        <w:t>I</w:t>
+      </w:r>
+      <w:r>
+        <w:rPr>
+          <w:rFonts w:ascii="Times New Roman" w:hAnsi="Times New Roman" w:cs="Times New Roman"/>
+          <w:sz w:val="24"/>
+          <w:szCs w:val="24"/>
+        </w:rPr>
+        <w:t xml:space="preserve"> had no leads.</w:t>
+      </w:r>
     </w:p>
     <w:p>
       <w:pPr>
@@ -230,28 +534,500 @@
           <w:szCs w:val="24"/>
         </w:rPr>
         <w:tab/>
-      </w:r>
-      <w:r>
-        <w:rPr>
-          <w:rFonts w:ascii="Times New Roman" w:hAnsi="Times New Roman" w:cs="Times New Roman"/>
-        </w:rPr>
-        <w:t xml:space="preserve">I had never cared for high school, </w:t>
-      </w:r>
-      <w:r>
-        <w:rPr>
-          <w:rFonts w:ascii="Times New Roman" w:hAnsi="Times New Roman" w:cs="Times New Roman"/>
-          <w:sz w:val="24"/>
-          <w:szCs w:val="24"/>
-        </w:rPr>
-        <w:t>putting little effort into homework</w:t>
-      </w:r>
-      <w:r>
-        <w:rPr>
-          <w:rFonts w:ascii="Times New Roman" w:hAnsi="Times New Roman" w:cs="Times New Roman"/>
-          <w:sz w:val="24"/>
-          <w:szCs w:val="24"/>
-        </w:rPr>
-        <w:t xml:space="preserve"> (if I did it)</w:t>
+        <w:t>When working on large projects, it is usually practical to work with a team.</w:t>
+      </w:r>
+      <w:r>
+        <w:rPr>
+          <w:rFonts w:ascii="Times New Roman" w:hAnsi="Times New Roman" w:cs="Times New Roman"/>
+          <w:sz w:val="24"/>
+          <w:szCs w:val="24"/>
+        </w:rPr>
+        <w:t xml:space="preserve"> </w:t>
+      </w:r>
+      <w:r>
+        <w:rPr>
+          <w:rFonts w:ascii="Times New Roman" w:hAnsi="Times New Roman" w:cs="Times New Roman"/>
+          <w:sz w:val="24"/>
+          <w:szCs w:val="24"/>
+        </w:rPr>
+        <w:t xml:space="preserve">The core classes </w:t>
+      </w:r>
+      <w:r>
+        <w:rPr>
+          <w:rFonts w:ascii="Times New Roman" w:hAnsi="Times New Roman" w:cs="Times New Roman"/>
+          <w:sz w:val="24"/>
+          <w:szCs w:val="24"/>
+        </w:rPr>
+        <w:t xml:space="preserve">certainly didn’t skimp on that, with much of the coursework being presented in team situations. </w:t>
+      </w:r>
+      <w:r>
+        <w:rPr>
+          <w:rFonts w:ascii="Times New Roman" w:hAnsi="Times New Roman" w:cs="Times New Roman"/>
+          <w:sz w:val="24"/>
+          <w:szCs w:val="24"/>
+        </w:rPr>
+        <w:t xml:space="preserve">While I would have considered my teamwork skills proficient before, </w:t>
+      </w:r>
+      <w:r>
+        <w:rPr>
+          <w:rFonts w:ascii="Times New Roman" w:hAnsi="Times New Roman" w:cs="Times New Roman"/>
+          <w:sz w:val="24"/>
+          <w:szCs w:val="24"/>
+        </w:rPr>
+        <w:t xml:space="preserve">with the training provided </w:t>
+      </w:r>
+      <w:r>
+        <w:rPr>
+          <w:rFonts w:ascii="Times New Roman" w:hAnsi="Times New Roman" w:cs="Times New Roman"/>
+          <w:sz w:val="24"/>
+          <w:szCs w:val="24"/>
+        </w:rPr>
+        <w:t>I am now certain that I can work well with any team I will be part of in the future.</w:t>
+      </w:r>
+      <w:r>
+        <w:rPr>
+          <w:rFonts w:ascii="Times New Roman" w:hAnsi="Times New Roman" w:cs="Times New Roman"/>
+          <w:sz w:val="24"/>
+          <w:szCs w:val="24"/>
+        </w:rPr>
+        <w:t xml:space="preserve"> </w:t>
+      </w:r>
+      <w:r>
+        <w:rPr>
+          <w:rFonts w:ascii="Times New Roman" w:hAnsi="Times New Roman" w:cs="Times New Roman"/>
+          <w:sz w:val="24"/>
+          <w:szCs w:val="24"/>
+        </w:rPr>
+        <w:t xml:space="preserve">Having other </w:t>
+      </w:r>
+      <w:r>
+        <w:rPr>
+          <w:rFonts w:ascii="Times New Roman" w:hAnsi="Times New Roman" w:cs="Times New Roman"/>
+          <w:sz w:val="24"/>
+          <w:szCs w:val="24"/>
+        </w:rPr>
+        <w:t xml:space="preserve">brains on the same issue helps immensely with coming up with a </w:t>
+      </w:r>
+      <w:r>
+        <w:rPr>
+          <w:rFonts w:ascii="Times New Roman" w:hAnsi="Times New Roman" w:cs="Times New Roman"/>
+          <w:sz w:val="24"/>
+          <w:szCs w:val="24"/>
+        </w:rPr>
+        <w:t>solution and</w:t>
+      </w:r>
+      <w:r>
+        <w:rPr>
+          <w:rFonts w:ascii="Times New Roman" w:hAnsi="Times New Roman" w:cs="Times New Roman"/>
+          <w:sz w:val="24"/>
+          <w:szCs w:val="24"/>
+        </w:rPr>
+        <w:t xml:space="preserve"> refining one once it is found.</w:t>
+      </w:r>
+      <w:r>
+        <w:rPr>
+          <w:rFonts w:ascii="Times New Roman" w:hAnsi="Times New Roman" w:cs="Times New Roman"/>
+          <w:sz w:val="24"/>
+          <w:szCs w:val="24"/>
+        </w:rPr>
+        <w:t xml:space="preserve"> This experience, </w:t>
+      </w:r>
+      <w:r>
+        <w:rPr>
+          <w:rFonts w:ascii="Times New Roman" w:hAnsi="Times New Roman" w:cs="Times New Roman"/>
+          <w:sz w:val="24"/>
+          <w:szCs w:val="24"/>
+        </w:rPr>
+        <w:t xml:space="preserve">all the good and the bad, will be of immense help in a professional </w:t>
+      </w:r>
+      <w:r>
+        <w:rPr>
+          <w:rFonts w:ascii="Times New Roman" w:hAnsi="Times New Roman" w:cs="Times New Roman"/>
+          <w:sz w:val="24"/>
+          <w:szCs w:val="24"/>
+        </w:rPr>
+        <w:t>environment.</w:t>
+      </w:r>
+    </w:p>
+    <w:p>
+      <w:pPr>
+        <w:tabs>
+          <w:tab w:val="left" w:pos="720"/>
+        </w:tabs>
+        <w:rPr>
+          <w:rFonts w:ascii="Times New Roman" w:hAnsi="Times New Roman" w:cs="Times New Roman"/>
+          <w:sz w:val="24"/>
+          <w:szCs w:val="24"/>
+        </w:rPr>
+      </w:pPr>
+      <w:r>
+        <w:rPr>
+          <w:rFonts w:ascii="Times New Roman" w:hAnsi="Times New Roman" w:cs="Times New Roman"/>
+          <w:sz w:val="24"/>
+          <w:szCs w:val="24"/>
+        </w:rPr>
+        <w:tab/>
+      </w:r>
+      <w:r>
+        <w:rPr>
+          <w:rFonts w:ascii="Times New Roman" w:hAnsi="Times New Roman" w:cs="Times New Roman"/>
+          <w:sz w:val="24"/>
+          <w:szCs w:val="24"/>
+        </w:rPr>
+        <w:t>To expose students to more of the professional environment they will join in the future, ISU provides numerous opportunities to work with employers, or simply provides access to hard to reach materials.</w:t>
+      </w:r>
+      <w:r>
+        <w:rPr>
+          <w:rFonts w:ascii="Times New Roman" w:hAnsi="Times New Roman" w:cs="Times New Roman"/>
+          <w:sz w:val="24"/>
+          <w:szCs w:val="24"/>
+        </w:rPr>
+        <w:t xml:space="preserve"> For me, the Career Fair specifically was an invaluable tool, opening the door to internships and </w:t>
+      </w:r>
+      <w:r>
+        <w:rPr>
+          <w:rFonts w:ascii="Times New Roman" w:hAnsi="Times New Roman" w:cs="Times New Roman"/>
+          <w:sz w:val="24"/>
+          <w:szCs w:val="24"/>
+        </w:rPr>
+        <w:t>full-time</w:t>
+      </w:r>
+      <w:r>
+        <w:rPr>
+          <w:rFonts w:ascii="Times New Roman" w:hAnsi="Times New Roman" w:cs="Times New Roman"/>
+          <w:sz w:val="24"/>
+          <w:szCs w:val="24"/>
+        </w:rPr>
+        <w:t xml:space="preserve"> jobs, as well as serving as </w:t>
+      </w:r>
+      <w:r>
+        <w:rPr>
+          <w:rFonts w:ascii="Times New Roman" w:hAnsi="Times New Roman" w:cs="Times New Roman"/>
+          <w:sz w:val="24"/>
+          <w:szCs w:val="24"/>
+        </w:rPr>
+        <w:t>an arena</w:t>
+      </w:r>
+      <w:r>
+        <w:rPr>
+          <w:rFonts w:ascii="Times New Roman" w:hAnsi="Times New Roman" w:cs="Times New Roman"/>
+          <w:sz w:val="24"/>
+          <w:szCs w:val="24"/>
+        </w:rPr>
+        <w:t xml:space="preserve"> to apply and refine the </w:t>
+      </w:r>
+      <w:r>
+        <w:rPr>
+          <w:rFonts w:ascii="Times New Roman" w:hAnsi="Times New Roman" w:cs="Times New Roman"/>
+          <w:sz w:val="24"/>
+          <w:szCs w:val="24"/>
+        </w:rPr>
+        <w:lastRenderedPageBreak/>
+        <w:t>communication skills I have learned thus far.</w:t>
+      </w:r>
+      <w:r>
+        <w:rPr>
+          <w:rFonts w:ascii="Times New Roman" w:hAnsi="Times New Roman" w:cs="Times New Roman"/>
+          <w:sz w:val="24"/>
+          <w:szCs w:val="24"/>
+        </w:rPr>
+        <w:t xml:space="preserve"> </w:t>
+      </w:r>
+      <w:r>
+        <w:rPr>
+          <w:rFonts w:ascii="Times New Roman" w:hAnsi="Times New Roman" w:cs="Times New Roman"/>
+          <w:sz w:val="24"/>
+          <w:szCs w:val="24"/>
+        </w:rPr>
+        <w:t xml:space="preserve">It has given me </w:t>
+      </w:r>
+      <w:r>
+        <w:rPr>
+          <w:rFonts w:ascii="Times New Roman" w:hAnsi="Times New Roman" w:cs="Times New Roman"/>
+          <w:sz w:val="24"/>
+          <w:szCs w:val="24"/>
+        </w:rPr>
+        <w:t xml:space="preserve">many glimpses into the professional </w:t>
+      </w:r>
+      <w:r>
+        <w:rPr>
+          <w:rFonts w:ascii="Times New Roman" w:hAnsi="Times New Roman" w:cs="Times New Roman"/>
+          <w:sz w:val="24"/>
+          <w:szCs w:val="24"/>
+        </w:rPr>
+        <w:t>responsibilities</w:t>
+      </w:r>
+      <w:r>
+        <w:rPr>
+          <w:rFonts w:ascii="Times New Roman" w:hAnsi="Times New Roman" w:cs="Times New Roman"/>
+          <w:sz w:val="24"/>
+          <w:szCs w:val="24"/>
+        </w:rPr>
+        <w:t xml:space="preserve"> </w:t>
+      </w:r>
+      <w:r>
+        <w:rPr>
+          <w:rFonts w:ascii="Times New Roman" w:hAnsi="Times New Roman" w:cs="Times New Roman"/>
+          <w:sz w:val="24"/>
+          <w:szCs w:val="24"/>
+        </w:rPr>
+        <w:t xml:space="preserve">I am moving toward, at multiple points reinforcing the notion that my knowledge cannot fall stagnant if I want to </w:t>
+      </w:r>
+      <w:r>
+        <w:rPr>
+          <w:rFonts w:ascii="Times New Roman" w:hAnsi="Times New Roman" w:cs="Times New Roman"/>
+          <w:sz w:val="24"/>
+          <w:szCs w:val="24"/>
+        </w:rPr>
+        <w:t xml:space="preserve">succeed after college, requiring constant exploration of new concepts and inventive </w:t>
+      </w:r>
+      <w:r>
+        <w:rPr>
+          <w:rFonts w:ascii="Times New Roman" w:hAnsi="Times New Roman" w:cs="Times New Roman"/>
+          <w:sz w:val="24"/>
+          <w:szCs w:val="24"/>
+        </w:rPr>
+        <w:t>practices.</w:t>
+      </w:r>
+      <w:r>
+        <w:rPr>
+          <w:rFonts w:ascii="Times New Roman" w:hAnsi="Times New Roman" w:cs="Times New Roman"/>
+          <w:sz w:val="24"/>
+          <w:szCs w:val="24"/>
+        </w:rPr>
+        <w:t xml:space="preserve"> </w:t>
+      </w:r>
+    </w:p>
+    <w:p>
+      <w:pPr>
+        <w:tabs>
+          <w:tab w:val="left" w:pos="720"/>
+        </w:tabs>
+        <w:rPr>
+          <w:rFonts w:ascii="Times New Roman" w:hAnsi="Times New Roman" w:cs="Times New Roman"/>
+          <w:sz w:val="24"/>
+          <w:szCs w:val="24"/>
+        </w:rPr>
+      </w:pPr>
+      <w:r>
+        <w:rPr>
+          <w:rFonts w:ascii="Times New Roman" w:hAnsi="Times New Roman" w:cs="Times New Roman"/>
+          <w:sz w:val="24"/>
+          <w:szCs w:val="24"/>
+        </w:rPr>
+        <w:tab/>
+      </w:r>
+      <w:r>
+        <w:rPr>
+          <w:rFonts w:ascii="Times New Roman" w:hAnsi="Times New Roman" w:cs="Times New Roman"/>
+          <w:sz w:val="24"/>
+          <w:szCs w:val="24"/>
+        </w:rPr>
+        <w:t xml:space="preserve">These experiences have reinforced and heightened my need to better myself. </w:t>
+      </w:r>
+      <w:r>
+        <w:rPr>
+          <w:rFonts w:ascii="Times New Roman" w:hAnsi="Times New Roman" w:cs="Times New Roman"/>
+          <w:sz w:val="24"/>
+          <w:szCs w:val="24"/>
+        </w:rPr>
+        <w:t xml:space="preserve">When not busy with homework, I inhale as much information as I can. </w:t>
+      </w:r>
+      <w:r>
+        <w:rPr>
+          <w:rFonts w:ascii="Times New Roman" w:hAnsi="Times New Roman" w:cs="Times New Roman"/>
+          <w:sz w:val="24"/>
+          <w:szCs w:val="24"/>
+        </w:rPr>
+        <w:t>This process has been accelerated with the universities provided access to various scientific journals and other texts that I otherwise would have great difficulty reaching.</w:t>
+      </w:r>
+      <w:r>
+        <w:rPr>
+          <w:rFonts w:ascii="Times New Roman" w:hAnsi="Times New Roman" w:cs="Times New Roman"/>
+          <w:sz w:val="24"/>
+          <w:szCs w:val="24"/>
+        </w:rPr>
+        <w:t xml:space="preserve"> With these and other resources, </w:t>
+      </w:r>
+      <w:r>
+        <w:rPr>
+          <w:rFonts w:ascii="Times New Roman" w:hAnsi="Times New Roman" w:cs="Times New Roman"/>
+          <w:sz w:val="24"/>
+          <w:szCs w:val="24"/>
+        </w:rPr>
+        <w:t xml:space="preserve">I have been able to explore much more deeply into the world of artificial intelligence, and software development in general. </w:t>
+      </w:r>
+      <w:r>
+        <w:rPr>
+          <w:rFonts w:ascii="Times New Roman" w:hAnsi="Times New Roman" w:cs="Times New Roman"/>
+          <w:sz w:val="24"/>
+          <w:szCs w:val="24"/>
+        </w:rPr>
+        <w:t xml:space="preserve">Because of the importance learning has in my life, </w:t>
+      </w:r>
+      <w:r>
+        <w:rPr>
+          <w:rFonts w:ascii="Times New Roman" w:hAnsi="Times New Roman" w:cs="Times New Roman"/>
+          <w:sz w:val="24"/>
+          <w:szCs w:val="24"/>
+        </w:rPr>
+        <w:t xml:space="preserve">I have spent an </w:t>
+      </w:r>
+      <w:r>
+        <w:rPr>
+          <w:rFonts w:ascii="Times New Roman" w:hAnsi="Times New Roman" w:cs="Times New Roman"/>
+          <w:sz w:val="24"/>
+          <w:szCs w:val="24"/>
+        </w:rPr>
+        <w:t xml:space="preserve">extremely </w:t>
+      </w:r>
+      <w:r>
+        <w:rPr>
+          <w:rFonts w:ascii="Times New Roman" w:hAnsi="Times New Roman" w:cs="Times New Roman"/>
+          <w:sz w:val="24"/>
+          <w:szCs w:val="24"/>
+        </w:rPr>
+        <w:t>extensive amount of time refining my learning process</w:t>
+      </w:r>
+      <w:r>
+        <w:rPr>
+          <w:rFonts w:ascii="Times New Roman" w:hAnsi="Times New Roman" w:cs="Times New Roman"/>
+          <w:sz w:val="24"/>
+          <w:szCs w:val="24"/>
+        </w:rPr>
+        <w:t>, hoping to speed up progress and reach my goals that much more quickly.</w:t>
+      </w:r>
+      <w:r>
+        <w:rPr>
+          <w:rFonts w:ascii="Times New Roman" w:hAnsi="Times New Roman" w:cs="Times New Roman"/>
+          <w:sz w:val="24"/>
+          <w:szCs w:val="24"/>
+        </w:rPr>
+        <w:t xml:space="preserve"> </w:t>
+      </w:r>
+    </w:p>
+    <w:p>
+      <w:pPr>
+        <w:tabs>
+          <w:tab w:val="left" w:pos="720"/>
+        </w:tabs>
+        <w:rPr>
+          <w:rFonts w:ascii="Times New Roman" w:hAnsi="Times New Roman" w:cs="Times New Roman"/>
+          <w:sz w:val="24"/>
+          <w:szCs w:val="24"/>
+        </w:rPr>
+      </w:pPr>
+      <w:r>
+        <w:rPr>
+          <w:rFonts w:ascii="Times New Roman" w:hAnsi="Times New Roman" w:cs="Times New Roman"/>
+          <w:sz w:val="24"/>
+          <w:szCs w:val="24"/>
+        </w:rPr>
+        <w:tab/>
+      </w:r>
+      <w:r>
+        <w:rPr>
+          <w:rFonts w:ascii="Times New Roman" w:hAnsi="Times New Roman" w:cs="Times New Roman"/>
+          <w:sz w:val="24"/>
+          <w:szCs w:val="24"/>
+        </w:rPr>
+        <w:t>The improvement process was not only scholarly, a</w:t>
+      </w:r>
+      <w:r>
+        <w:rPr>
+          <w:rFonts w:ascii="Times New Roman" w:hAnsi="Times New Roman" w:cs="Times New Roman"/>
+          <w:sz w:val="24"/>
+          <w:szCs w:val="24"/>
+        </w:rPr>
+        <w:t>nd</w:t>
+      </w:r>
+      <w:r>
+        <w:rPr>
+          <w:rFonts w:ascii="Times New Roman" w:hAnsi="Times New Roman" w:cs="Times New Roman"/>
+          <w:sz w:val="24"/>
+          <w:szCs w:val="24"/>
+        </w:rPr>
+        <w:t xml:space="preserve"> I have used ISU’s gyms and clubs</w:t>
+      </w:r>
+      <w:r>
+        <w:rPr>
+          <w:rFonts w:ascii="Times New Roman" w:hAnsi="Times New Roman" w:cs="Times New Roman"/>
+          <w:sz w:val="24"/>
+          <w:szCs w:val="24"/>
+        </w:rPr>
+        <w:t xml:space="preserve"> to great effect when</w:t>
+      </w:r>
+      <w:r>
+        <w:rPr>
+          <w:rFonts w:ascii="Times New Roman" w:hAnsi="Times New Roman" w:cs="Times New Roman"/>
+          <w:sz w:val="24"/>
+          <w:szCs w:val="24"/>
+        </w:rPr>
+        <w:t xml:space="preserve"> improv</w:t>
+      </w:r>
+      <w:r>
+        <w:rPr>
+          <w:rFonts w:ascii="Times New Roman" w:hAnsi="Times New Roman" w:cs="Times New Roman"/>
+          <w:sz w:val="24"/>
+          <w:szCs w:val="24"/>
+        </w:rPr>
+        <w:t>ing</w:t>
+      </w:r>
+      <w:r>
+        <w:rPr>
+          <w:rFonts w:ascii="Times New Roman" w:hAnsi="Times New Roman" w:cs="Times New Roman"/>
+          <w:sz w:val="24"/>
+          <w:szCs w:val="24"/>
+        </w:rPr>
+        <w:t xml:space="preserve"> myself physically. </w:t>
+      </w:r>
+      <w:r>
+        <w:rPr>
+          <w:rFonts w:ascii="Times New Roman" w:hAnsi="Times New Roman" w:cs="Times New Roman"/>
+          <w:sz w:val="24"/>
+          <w:szCs w:val="24"/>
+        </w:rPr>
+        <w:t xml:space="preserve">I began lifting weights </w:t>
+      </w:r>
+      <w:r>
+        <w:rPr>
+          <w:rFonts w:ascii="Times New Roman" w:hAnsi="Times New Roman" w:cs="Times New Roman"/>
+          <w:sz w:val="24"/>
+          <w:szCs w:val="24"/>
+        </w:rPr>
+        <w:t>consistently, and more recently joined the ISU Boxing Club, of which I am currently competing in.</w:t>
+      </w:r>
+      <w:r>
+        <w:rPr>
+          <w:rFonts w:ascii="Times New Roman" w:hAnsi="Times New Roman" w:cs="Times New Roman"/>
+          <w:sz w:val="24"/>
+          <w:szCs w:val="24"/>
+        </w:rPr>
+        <w:t xml:space="preserve"> </w:t>
+      </w:r>
+      <w:r>
+        <w:rPr>
+          <w:rFonts w:ascii="Times New Roman" w:hAnsi="Times New Roman" w:cs="Times New Roman"/>
+          <w:sz w:val="24"/>
+          <w:szCs w:val="24"/>
+        </w:rPr>
+        <w:t>The physical improvement process has helped immensely with mental fortitude and willpower</w:t>
+      </w:r>
+      <w:r>
+        <w:rPr>
+          <w:rFonts w:ascii="Times New Roman" w:hAnsi="Times New Roman" w:cs="Times New Roman"/>
+          <w:sz w:val="24"/>
+          <w:szCs w:val="24"/>
+        </w:rPr>
+        <w:t xml:space="preserve">, allowing me to more easily </w:t>
+      </w:r>
+      <w:r>
+        <w:rPr>
+          <w:rFonts w:ascii="Times New Roman" w:hAnsi="Times New Roman" w:cs="Times New Roman"/>
+          <w:sz w:val="24"/>
+          <w:szCs w:val="24"/>
+        </w:rPr>
+        <w:t>control my actions</w:t>
       </w:r>
       <w:r>
         <w:rPr>
@@ -267,7 +1043,107 @@
           <w:sz w:val="24"/>
           <w:szCs w:val="24"/>
         </w:rPr>
-        <w:t xml:space="preserve"> and moving vaguely forward with nothing but curiosity to guide me.</w:t>
+        <w:t xml:space="preserve"> and </w:t>
+      </w:r>
+      <w:r>
+        <w:rPr>
+          <w:rFonts w:ascii="Times New Roman" w:hAnsi="Times New Roman" w:cs="Times New Roman"/>
+          <w:sz w:val="24"/>
+          <w:szCs w:val="24"/>
+        </w:rPr>
+        <w:t>has resulted in a drastic decrease in procrastination</w:t>
+      </w:r>
+      <w:r>
+        <w:rPr>
+          <w:rFonts w:ascii="Times New Roman" w:hAnsi="Times New Roman" w:cs="Times New Roman"/>
+          <w:sz w:val="24"/>
+          <w:szCs w:val="24"/>
+        </w:rPr>
+        <w:t xml:space="preserve"> and an immense boost in productivity.</w:t>
+      </w:r>
+    </w:p>
+    <w:p>
+      <w:pPr>
+        <w:tabs>
+          <w:tab w:val="left" w:pos="720"/>
+        </w:tabs>
+        <w:rPr>
+          <w:rFonts w:ascii="Times New Roman" w:hAnsi="Times New Roman" w:cs="Times New Roman"/>
+          <w:sz w:val="24"/>
+          <w:szCs w:val="24"/>
+        </w:rPr>
+      </w:pPr>
+      <w:r>
+        <w:rPr>
+          <w:rFonts w:ascii="Times New Roman" w:hAnsi="Times New Roman" w:cs="Times New Roman"/>
+          <w:sz w:val="24"/>
+          <w:szCs w:val="24"/>
+        </w:rPr>
+        <w:tab/>
+      </w:r>
+      <w:r>
+        <w:rPr>
+          <w:rFonts w:ascii="Times New Roman" w:hAnsi="Times New Roman" w:cs="Times New Roman"/>
+          <w:sz w:val="24"/>
+          <w:szCs w:val="24"/>
+        </w:rPr>
+        <w:t>In all</w:t>
+      </w:r>
+      <w:r>
+        <w:rPr>
+          <w:rFonts w:ascii="Times New Roman" w:hAnsi="Times New Roman" w:cs="Times New Roman"/>
+          <w:sz w:val="24"/>
+          <w:szCs w:val="24"/>
+        </w:rPr>
+        <w:t>, my experiences at ISU have greatly improved me as a person, helping me grow leaps and bounds above my starting point just a few short years ago.</w:t>
+      </w:r>
+      <w:r>
+        <w:rPr>
+          <w:rFonts w:ascii="Times New Roman" w:hAnsi="Times New Roman" w:cs="Times New Roman"/>
+          <w:sz w:val="24"/>
+          <w:szCs w:val="24"/>
+        </w:rPr>
+        <w:t xml:space="preserve"> With the central courses building and refining my critical thinking, both solo and with a team, </w:t>
+      </w:r>
+      <w:r>
+        <w:rPr>
+          <w:rFonts w:ascii="Times New Roman" w:hAnsi="Times New Roman" w:cs="Times New Roman"/>
+          <w:sz w:val="24"/>
+          <w:szCs w:val="24"/>
+        </w:rPr>
+        <w:t>and the extensive support network ensuring my success, this degree has proven to be the perfect choice</w:t>
+      </w:r>
+      <w:r>
+        <w:rPr>
+          <w:rFonts w:ascii="Times New Roman" w:hAnsi="Times New Roman" w:cs="Times New Roman"/>
+          <w:sz w:val="24"/>
+          <w:szCs w:val="24"/>
+        </w:rPr>
+        <w:t xml:space="preserve">. </w:t>
+      </w:r>
+      <w:r>
+        <w:rPr>
+          <w:rFonts w:ascii="Times New Roman" w:hAnsi="Times New Roman" w:cs="Times New Roman"/>
+          <w:sz w:val="24"/>
+          <w:szCs w:val="24"/>
+        </w:rPr>
+        <w:t>The opportunities I have been presented with are unparalleled, with the Career Fair helping me understand what I will need to be able to do to succeed in the future, and the student resources like the virtual library</w:t>
+      </w:r>
+      <w:r>
+        <w:rPr>
+          <w:rFonts w:ascii="Times New Roman" w:hAnsi="Times New Roman" w:cs="Times New Roman"/>
+          <w:sz w:val="24"/>
+          <w:szCs w:val="24"/>
+        </w:rPr>
+        <w:t xml:space="preserve"> and gymnasiums</w:t>
+      </w:r>
+      <w:r>
+        <w:rPr>
+          <w:rFonts w:ascii="Times New Roman" w:hAnsi="Times New Roman" w:cs="Times New Roman"/>
+          <w:sz w:val="24"/>
+          <w:szCs w:val="24"/>
+        </w:rPr>
+        <w:t xml:space="preserve"> letting me improve myself just that much faster.</w:t>
       </w:r>
       <w:r>
         <w:rPr>
@@ -283,147 +1159,917 @@
           <w:sz w:val="24"/>
           <w:szCs w:val="24"/>
         </w:rPr>
-        <w:t>Nothing was changing anytime fast</w:t>
+        <w:t xml:space="preserve">I am certain I am a much better person than when I started here, both when working with people and when working with computers. </w:t>
+      </w:r>
+      <w:r>
+        <w:rPr>
+          <w:rFonts w:ascii="Times New Roman" w:hAnsi="Times New Roman" w:cs="Times New Roman"/>
+          <w:sz w:val="24"/>
+          <w:szCs w:val="24"/>
+        </w:rPr>
+        <w:t>If I were to redo the experience, there is little I would change, as both positive and negative experiences have contributed to the person I am today.</w:t>
+      </w:r>
+      <w:r>
+        <w:rPr>
+          <w:rFonts w:ascii="Times New Roman" w:hAnsi="Times New Roman" w:cs="Times New Roman"/>
+          <w:sz w:val="24"/>
+          <w:szCs w:val="24"/>
+        </w:rPr>
+        <w:t xml:space="preserve"> </w:t>
+      </w:r>
+      <w:r>
+        <w:rPr>
+          <w:rFonts w:ascii="Times New Roman" w:hAnsi="Times New Roman" w:cs="Times New Roman"/>
+          <w:sz w:val="24"/>
+          <w:szCs w:val="24"/>
+        </w:rPr>
+        <w:t xml:space="preserve">ISU has proven to be the perfect place for me to </w:t>
+      </w:r>
+      <w:r>
+        <w:rPr>
+          <w:rFonts w:ascii="Times New Roman" w:hAnsi="Times New Roman" w:cs="Times New Roman"/>
+          <w:sz w:val="24"/>
+          <w:szCs w:val="24"/>
+        </w:rPr>
+        <w:t>grow and</w:t>
+      </w:r>
+      <w:r>
+        <w:rPr>
+          <w:rFonts w:ascii="Times New Roman" w:hAnsi="Times New Roman" w:cs="Times New Roman"/>
+          <w:sz w:val="24"/>
+          <w:szCs w:val="24"/>
+        </w:rPr>
+        <w:t xml:space="preserve"> will undoubtedly serve as a fantastic point to launch into my future.</w:t>
+      </w:r>
+    </w:p>
+    <w:p>
+      <w:pPr>
+        <w:tabs>
+          <w:tab w:val="left" w:pos="720"/>
+        </w:tabs>
+        <w:rPr>
+          <w:rFonts w:ascii="Times New Roman" w:hAnsi="Times New Roman" w:cs="Times New Roman"/>
+          <w:sz w:val="24"/>
+          <w:szCs w:val="24"/>
+        </w:rPr>
+      </w:pPr>
+    </w:p>
+    <w:p>
+      <w:pPr>
+        <w:rPr>
+          <w:rFonts w:ascii="Times New Roman" w:hAnsi="Times New Roman" w:cs="Times New Roman"/>
+          <w:sz w:val="24"/>
+          <w:szCs w:val="24"/>
+        </w:rPr>
+      </w:pPr>
+    </w:p>
+    <w:p>
+      <w:pPr>
+        <w:rPr>
+          <w:rFonts w:ascii="Times New Roman" w:hAnsi="Times New Roman" w:cs="Times New Roman"/>
+          <w:sz w:val="24"/>
+          <w:szCs w:val="24"/>
+        </w:rPr>
+      </w:pPr>
+    </w:p>
+    <w:p>
+      <w:pPr>
+        <w:rPr>
+          <w:rFonts w:ascii="Times New Roman" w:hAnsi="Times New Roman" w:cs="Times New Roman"/>
+          <w:sz w:val="24"/>
+          <w:szCs w:val="24"/>
+        </w:rPr>
+      </w:pPr>
+    </w:p>
+    <w:p>
+      <w:pPr>
+        <w:rPr>
+          <w:rFonts w:ascii="Times New Roman" w:hAnsi="Times New Roman" w:cs="Times New Roman"/>
+          <w:sz w:val="24"/>
+          <w:szCs w:val="24"/>
+        </w:rPr>
+      </w:pPr>
+    </w:p>
+    <w:p>
+      <w:pPr>
+        <w:rPr>
+          <w:rFonts w:ascii="Times New Roman" w:hAnsi="Times New Roman" w:cs="Times New Roman"/>
+          <w:sz w:val="24"/>
+          <w:szCs w:val="24"/>
+        </w:rPr>
+      </w:pPr>
+      <w:r>
+        <w:rPr>
+          <w:rFonts w:ascii="Times New Roman" w:hAnsi="Times New Roman" w:cs="Times New Roman"/>
+          <w:sz w:val="24"/>
+          <w:szCs w:val="24"/>
+        </w:rPr>
+        <w:br w:type="page"/>
+      </w:r>
+    </w:p>
+    <w:p>
+      <w:pPr>
+        <w:pStyle w:val="ListParagraph"/>
+        <w:numPr>
+          <w:ilvl w:val="0"/>
+          <w:numId w:val="2"/>
+        </w:numPr>
+        <w:tabs>
+          <w:tab w:val="left" w:pos="720"/>
+        </w:tabs>
+        <w:rPr>
+          <w:sz w:val="24"/>
+          <w:szCs w:val="24"/>
+        </w:rPr>
+      </w:pPr>
+      <w:r>
+        <w:rPr>
+          <w:sz w:val="24"/>
+          <w:szCs w:val="24"/>
+        </w:rPr>
+        <w:lastRenderedPageBreak/>
+        <w:t>Develop</w:t>
+      </w:r>
+      <w:r>
+        <w:rPr>
+          <w:sz w:val="24"/>
+          <w:szCs w:val="24"/>
+        </w:rPr>
+        <w:t>ed</w:t>
+      </w:r>
+      <w:r>
+        <w:rPr>
+          <w:sz w:val="24"/>
+          <w:szCs w:val="24"/>
+        </w:rPr>
+        <w:t xml:space="preserve"> communication skills</w:t>
+      </w:r>
+    </w:p>
+    <w:p>
+      <w:pPr>
+        <w:pStyle w:val="ListParagraph"/>
+        <w:numPr>
+          <w:ilvl w:val="0"/>
+          <w:numId w:val="2"/>
+        </w:numPr>
+        <w:tabs>
+          <w:tab w:val="left" w:pos="720"/>
+        </w:tabs>
+        <w:rPr>
+          <w:sz w:val="24"/>
+          <w:szCs w:val="24"/>
+        </w:rPr>
+      </w:pPr>
+      <w:r>
+        <w:rPr>
+          <w:sz w:val="24"/>
+          <w:szCs w:val="24"/>
+        </w:rPr>
+        <w:t>Developed problem solving skills</w:t>
+      </w:r>
+    </w:p>
+    <w:p>
+      <w:pPr>
+        <w:pStyle w:val="ListParagraph"/>
+        <w:numPr>
+          <w:ilvl w:val="0"/>
+          <w:numId w:val="2"/>
+        </w:numPr>
+        <w:tabs>
+          <w:tab w:val="left" w:pos="720"/>
+        </w:tabs>
+        <w:rPr>
+          <w:sz w:val="24"/>
+          <w:szCs w:val="24"/>
+        </w:rPr>
+      </w:pPr>
+      <w:r>
+        <w:rPr>
+          <w:sz w:val="24"/>
+          <w:szCs w:val="24"/>
+        </w:rPr>
+        <w:t>Developed team skills</w:t>
+      </w:r>
+    </w:p>
+    <w:p>
+      <w:pPr>
+        <w:pStyle w:val="ListParagraph"/>
+        <w:numPr>
+          <w:ilvl w:val="0"/>
+          <w:numId w:val="2"/>
+        </w:numPr>
+        <w:tabs>
+          <w:tab w:val="left" w:pos="720"/>
+        </w:tabs>
+        <w:rPr>
+          <w:sz w:val="24"/>
+          <w:szCs w:val="24"/>
+        </w:rPr>
+      </w:pPr>
+      <w:r>
+        <w:rPr>
+          <w:sz w:val="24"/>
+          <w:szCs w:val="24"/>
+        </w:rPr>
+        <w:t>Used modern tech</w:t>
+      </w:r>
+    </w:p>
+    <w:p>
+      <w:pPr>
+        <w:pStyle w:val="ListParagraph"/>
+        <w:numPr>
+          <w:ilvl w:val="0"/>
+          <w:numId w:val="2"/>
+        </w:numPr>
+        <w:tabs>
+          <w:tab w:val="left" w:pos="720"/>
+        </w:tabs>
+        <w:rPr>
+          <w:sz w:val="24"/>
+          <w:szCs w:val="24"/>
+        </w:rPr>
+      </w:pPr>
+      <w:r>
+        <w:rPr>
+          <w:sz w:val="24"/>
+          <w:szCs w:val="24"/>
+        </w:rPr>
+        <w:t>Learned extra</w:t>
+      </w:r>
+    </w:p>
+    <w:p>
+      <w:pPr>
+        <w:pStyle w:val="ListParagraph"/>
+        <w:tabs>
+          <w:tab w:val="left" w:pos="720"/>
+        </w:tabs>
+        <w:rPr>
+          <w:sz w:val="24"/>
+          <w:szCs w:val="24"/>
+        </w:rPr>
+      </w:pPr>
+    </w:p>
+    <w:p>
+      <w:pPr>
+        <w:pStyle w:val="ListParagraph"/>
+        <w:numPr>
+          <w:ilvl w:val="0"/>
+          <w:numId w:val="2"/>
+        </w:numPr>
+        <w:tabs>
+          <w:tab w:val="left" w:pos="720"/>
+        </w:tabs>
+        <w:rPr>
+          <w:sz w:val="24"/>
+          <w:szCs w:val="24"/>
+        </w:rPr>
+      </w:pPr>
+      <w:r>
+        <w:rPr>
+          <w:sz w:val="24"/>
+          <w:szCs w:val="24"/>
+        </w:rPr>
+        <w:t>How have been prepared to:</w:t>
+      </w:r>
+    </w:p>
+    <w:p>
+      <w:pPr>
+        <w:pStyle w:val="ListParagraph"/>
+        <w:numPr>
+          <w:ilvl w:val="1"/>
+          <w:numId w:val="2"/>
+        </w:numPr>
+        <w:tabs>
+          <w:tab w:val="left" w:pos="720"/>
+        </w:tabs>
+        <w:rPr>
+          <w:sz w:val="24"/>
+          <w:szCs w:val="24"/>
+        </w:rPr>
+      </w:pPr>
+      <w:r>
+        <w:rPr>
+          <w:sz w:val="24"/>
+          <w:szCs w:val="24"/>
+        </w:rPr>
+        <w:t>Design systems or processes</w:t>
+      </w:r>
+    </w:p>
+    <w:p>
+      <w:pPr>
+        <w:pStyle w:val="ListParagraph"/>
+        <w:numPr>
+          <w:ilvl w:val="1"/>
+          <w:numId w:val="2"/>
+        </w:numPr>
+        <w:tabs>
+          <w:tab w:val="left" w:pos="720"/>
+        </w:tabs>
+        <w:rPr>
+          <w:sz w:val="24"/>
+          <w:szCs w:val="24"/>
+        </w:rPr>
+      </w:pPr>
+      <w:r>
+        <w:rPr>
+          <w:sz w:val="24"/>
+          <w:szCs w:val="24"/>
+        </w:rPr>
+        <w:t>Recognize and solve engineering problems</w:t>
+      </w:r>
+    </w:p>
+    <w:p>
+      <w:pPr>
+        <w:pStyle w:val="ListParagraph"/>
+        <w:numPr>
+          <w:ilvl w:val="1"/>
+          <w:numId w:val="2"/>
+        </w:numPr>
+        <w:tabs>
+          <w:tab w:val="left" w:pos="720"/>
+        </w:tabs>
+        <w:rPr>
+          <w:sz w:val="24"/>
+          <w:szCs w:val="24"/>
+        </w:rPr>
+      </w:pPr>
+      <w:r>
+        <w:rPr>
+          <w:sz w:val="24"/>
+          <w:szCs w:val="24"/>
+        </w:rPr>
+        <w:t>Work on team</w:t>
+      </w:r>
+    </w:p>
+    <w:p>
+      <w:pPr>
+        <w:pStyle w:val="ListParagraph"/>
+        <w:numPr>
+          <w:ilvl w:val="1"/>
+          <w:numId w:val="2"/>
+        </w:numPr>
+        <w:tabs>
+          <w:tab w:val="left" w:pos="720"/>
+        </w:tabs>
+        <w:rPr>
+          <w:sz w:val="24"/>
+          <w:szCs w:val="24"/>
+        </w:rPr>
+      </w:pPr>
+      <w:r>
+        <w:rPr>
+          <w:sz w:val="24"/>
+          <w:szCs w:val="24"/>
+        </w:rPr>
+        <w:t>Understand prof. responsibilities</w:t>
+      </w:r>
+    </w:p>
+    <w:p>
+      <w:pPr>
+        <w:pStyle w:val="ListParagraph"/>
+        <w:numPr>
+          <w:ilvl w:val="0"/>
+          <w:numId w:val="2"/>
+        </w:numPr>
+        <w:tabs>
+          <w:tab w:val="left" w:pos="720"/>
+        </w:tabs>
+        <w:rPr>
+          <w:b/>
+          <w:bCs/>
+          <w:sz w:val="24"/>
+          <w:szCs w:val="24"/>
+        </w:rPr>
+      </w:pPr>
+      <w:r>
+        <w:rPr>
+          <w:b/>
+          <w:bCs/>
+          <w:sz w:val="24"/>
+          <w:szCs w:val="24"/>
+        </w:rPr>
+        <w:t>What ISU resources did you draw on</w:t>
+      </w:r>
+      <w:r>
+        <w:rPr>
+          <w:b/>
+          <w:bCs/>
+          <w:sz w:val="24"/>
+          <w:szCs w:val="24"/>
+        </w:rPr>
+        <w:t xml:space="preserve"> to complete work</w:t>
+      </w:r>
+    </w:p>
+    <w:p>
+      <w:pPr>
+        <w:pStyle w:val="ListParagraph"/>
+        <w:numPr>
+          <w:ilvl w:val="0"/>
+          <w:numId w:val="2"/>
+        </w:numPr>
+        <w:tabs>
+          <w:tab w:val="left" w:pos="720"/>
+        </w:tabs>
+        <w:rPr>
+          <w:sz w:val="24"/>
+          <w:szCs w:val="24"/>
+        </w:rPr>
+      </w:pPr>
+      <w:r>
+        <w:rPr>
+          <w:sz w:val="24"/>
+          <w:szCs w:val="24"/>
+        </w:rPr>
+        <w:t>How did Career fair help understand importance of learning</w:t>
+      </w:r>
+    </w:p>
+    <w:p>
+      <w:pPr>
+        <w:pStyle w:val="ListParagraph"/>
+        <w:tabs>
+          <w:tab w:val="left" w:pos="720"/>
+        </w:tabs>
+        <w:rPr>
+          <w:sz w:val="24"/>
+          <w:szCs w:val="24"/>
+        </w:rPr>
+      </w:pPr>
+    </w:p>
+    <w:p>
+      <w:pPr>
+        <w:pStyle w:val="ListParagraph"/>
+        <w:numPr>
+          <w:ilvl w:val="0"/>
+          <w:numId w:val="2"/>
+        </w:numPr>
+        <w:tabs>
+          <w:tab w:val="left" w:pos="720"/>
+        </w:tabs>
+        <w:rPr>
+          <w:sz w:val="24"/>
+          <w:szCs w:val="24"/>
+        </w:rPr>
+      </w:pPr>
+      <w:r>
+        <w:rPr>
+          <w:sz w:val="24"/>
+          <w:szCs w:val="24"/>
+        </w:rPr>
+        <w:t xml:space="preserve">Reference 2 times I </w:t>
+      </w:r>
+      <w:r>
+        <w:rPr>
+          <w:sz w:val="24"/>
+          <w:szCs w:val="24"/>
+        </w:rPr>
+        <w:t>improved</w:t>
+      </w:r>
+      <w:r>
+        <w:rPr>
+          <w:sz w:val="24"/>
+          <w:szCs w:val="24"/>
+        </w:rPr>
+        <w:t xml:space="preserve"> knowledge</w:t>
+      </w:r>
+      <w:r>
+        <w:rPr>
+          <w:sz w:val="24"/>
+          <w:szCs w:val="24"/>
+        </w:rPr>
+        <w:t xml:space="preserve"> or applied knowledge</w:t>
+      </w:r>
+    </w:p>
+    <w:p>
+      <w:pPr>
+        <w:pStyle w:val="ListParagraph"/>
+        <w:numPr>
+          <w:ilvl w:val="0"/>
+          <w:numId w:val="2"/>
+        </w:numPr>
+        <w:tabs>
+          <w:tab w:val="left" w:pos="720"/>
+        </w:tabs>
+        <w:rPr>
+          <w:sz w:val="24"/>
+          <w:szCs w:val="24"/>
+        </w:rPr>
+      </w:pPr>
+      <w:r>
+        <w:rPr>
+          <w:sz w:val="24"/>
+          <w:szCs w:val="24"/>
+        </w:rPr>
+        <w:t>Review prior experiences and refined learning processes</w:t>
+      </w:r>
+    </w:p>
+    <w:p>
+      <w:pPr>
+        <w:pStyle w:val="ListParagraph"/>
+        <w:tabs>
+          <w:tab w:val="left" w:pos="720"/>
+        </w:tabs>
+        <w:rPr>
+          <w:sz w:val="24"/>
+          <w:szCs w:val="24"/>
+        </w:rPr>
+      </w:pPr>
+    </w:p>
+    <w:p>
+      <w:pPr>
+        <w:pStyle w:val="ListParagraph"/>
+        <w:numPr>
+          <w:ilvl w:val="0"/>
+          <w:numId w:val="2"/>
+        </w:numPr>
+        <w:tabs>
+          <w:tab w:val="left" w:pos="720"/>
+        </w:tabs>
+        <w:rPr>
+          <w:sz w:val="24"/>
+          <w:szCs w:val="24"/>
+        </w:rPr>
+      </w:pPr>
+      <w:r>
+        <w:rPr>
+          <w:sz w:val="24"/>
+          <w:szCs w:val="24"/>
+        </w:rPr>
+        <w:t>Have I started any new learning?</w:t>
+      </w:r>
+    </w:p>
+    <w:p>
+      <w:pPr>
+        <w:tabs>
+          <w:tab w:val="left" w:pos="720"/>
+        </w:tabs>
+        <w:rPr>
+          <w:sz w:val="24"/>
+          <w:szCs w:val="24"/>
+        </w:rPr>
+      </w:pPr>
+    </w:p>
+    <w:p>
+      <w:pPr>
+        <w:tabs>
+          <w:tab w:val="left" w:pos="720"/>
+        </w:tabs>
+        <w:rPr>
+          <w:sz w:val="24"/>
+          <w:szCs w:val="24"/>
+        </w:rPr>
+      </w:pPr>
+      <w:r>
+        <w:rPr>
+          <w:sz w:val="24"/>
+          <w:szCs w:val="24"/>
+        </w:rPr>
+        <w:t xml:space="preserve">Par1) </w:t>
+      </w:r>
+      <w:r>
+        <w:rPr>
+          <w:sz w:val="24"/>
+          <w:szCs w:val="24"/>
+        </w:rPr>
+        <w:t>Talk about core classes and projects</w:t>
+      </w:r>
+      <w:r>
+        <w:rPr>
+          <w:sz w:val="24"/>
+          <w:szCs w:val="24"/>
+        </w:rPr>
+        <w:t xml:space="preserve"> teaching problem solving</w:t>
+      </w:r>
+      <w:r>
+        <w:rPr>
+          <w:sz w:val="24"/>
+          <w:szCs w:val="24"/>
+        </w:rPr>
+        <w:t>, adding stuff about teamwork in</w:t>
+      </w:r>
+      <w:r>
+        <w:rPr>
+          <w:sz w:val="24"/>
+          <w:szCs w:val="24"/>
+        </w:rPr>
+        <w:t>. Forced me to learn where to look for help, sometimes in the form of other students.</w:t>
+      </w:r>
+    </w:p>
+    <w:p>
+      <w:pPr>
+        <w:tabs>
+          <w:tab w:val="left" w:pos="720"/>
+        </w:tabs>
+        <w:rPr>
+          <w:sz w:val="24"/>
+          <w:szCs w:val="24"/>
+        </w:rPr>
+      </w:pPr>
+      <w:r>
+        <w:rPr>
+          <w:sz w:val="24"/>
+          <w:szCs w:val="24"/>
+        </w:rPr>
+        <w:t xml:space="preserve">Use points 2, </w:t>
+      </w:r>
+      <w:r>
+        <w:rPr>
+          <w:sz w:val="24"/>
+          <w:szCs w:val="24"/>
+        </w:rPr>
+        <w:t>3, 4, 6a, 6b, 6c</w:t>
+      </w:r>
+      <w:r>
+        <w:rPr>
+          <w:sz w:val="24"/>
+          <w:szCs w:val="24"/>
+        </w:rPr>
+        <w:t xml:space="preserve">, </w:t>
+      </w:r>
+      <w:r>
+        <w:rPr>
+          <w:sz w:val="24"/>
+          <w:szCs w:val="24"/>
+        </w:rPr>
+        <w:t xml:space="preserve">part of 7, </w:t>
+      </w:r>
+      <w:r>
+        <w:rPr>
+          <w:sz w:val="24"/>
+          <w:szCs w:val="24"/>
+        </w:rPr>
+        <w:t>one of 9</w:t>
+      </w:r>
+    </w:p>
+    <w:p>
+      <w:pPr>
+        <w:tabs>
+          <w:tab w:val="left" w:pos="720"/>
+        </w:tabs>
+        <w:rPr>
+          <w:sz w:val="24"/>
+          <w:szCs w:val="24"/>
+        </w:rPr>
+      </w:pPr>
+    </w:p>
+    <w:p>
+      <w:pPr>
+        <w:tabs>
+          <w:tab w:val="left" w:pos="720"/>
+        </w:tabs>
+        <w:rPr>
+          <w:sz w:val="24"/>
+          <w:szCs w:val="24"/>
+        </w:rPr>
+      </w:pPr>
+      <w:r>
+        <w:rPr>
+          <w:sz w:val="24"/>
+          <w:szCs w:val="24"/>
+        </w:rPr>
+        <w:t xml:space="preserve">Par2) </w:t>
+      </w:r>
+      <w:r>
+        <w:rPr>
+          <w:sz w:val="24"/>
+          <w:szCs w:val="24"/>
+        </w:rPr>
+        <w:t xml:space="preserve">Talk about how ISUs shit is </w:t>
+      </w:r>
+      <w:r>
+        <w:rPr>
+          <w:sz w:val="24"/>
+          <w:szCs w:val="24"/>
+        </w:rPr>
+        <w:t>great</w:t>
+      </w:r>
+      <w:r>
+        <w:rPr>
+          <w:sz w:val="24"/>
+          <w:szCs w:val="24"/>
+        </w:rPr>
+        <w:t>, especially the career fair.</w:t>
+      </w:r>
+      <w:r>
+        <w:rPr>
+          <w:sz w:val="24"/>
+          <w:szCs w:val="24"/>
+        </w:rPr>
+        <w:t xml:space="preserve"> Applied comm</w:t>
+      </w:r>
+      <w:r>
+        <w:rPr>
+          <w:sz w:val="24"/>
+          <w:szCs w:val="24"/>
+        </w:rPr>
+        <w:t>.</w:t>
+      </w:r>
+      <w:r>
+        <w:rPr>
+          <w:sz w:val="24"/>
+          <w:szCs w:val="24"/>
+        </w:rPr>
+        <w:t xml:space="preserve"> skills taught previously </w:t>
+      </w:r>
+      <w:r>
+        <w:rPr>
+          <w:sz w:val="24"/>
+          <w:szCs w:val="24"/>
+        </w:rPr>
+        <w:t>to</w:t>
+      </w:r>
+      <w:r>
+        <w:rPr>
+          <w:sz w:val="24"/>
+          <w:szCs w:val="24"/>
+        </w:rPr>
+        <w:t xml:space="preserve"> learn more about the problems I will face professionally.</w:t>
+      </w:r>
+      <w:r>
+        <w:rPr>
+          <w:sz w:val="24"/>
+          <w:szCs w:val="24"/>
+        </w:rPr>
+        <w:t xml:space="preserve"> Add in that I must keep up with shit and not stay stagnant when professional or I die.</w:t>
+      </w:r>
+      <w:r>
+        <w:rPr>
+          <w:sz w:val="24"/>
+          <w:szCs w:val="24"/>
+        </w:rPr>
+        <w:t xml:space="preserve"> I used </w:t>
+      </w:r>
+      <w:r>
+        <w:rPr>
+          <w:sz w:val="24"/>
+          <w:szCs w:val="24"/>
+        </w:rPr>
+        <w:t xml:space="preserve">the library </w:t>
+      </w:r>
+      <w:r>
+        <w:rPr>
+          <w:sz w:val="24"/>
+          <w:szCs w:val="24"/>
+        </w:rPr>
+        <w:t>super catalog thing to great effect.</w:t>
+      </w:r>
+    </w:p>
+    <w:p>
+      <w:pPr>
+        <w:tabs>
+          <w:tab w:val="left" w:pos="720"/>
+        </w:tabs>
+        <w:rPr>
+          <w:sz w:val="24"/>
+          <w:szCs w:val="24"/>
+        </w:rPr>
+      </w:pPr>
+      <w:r>
+        <w:rPr>
+          <w:sz w:val="24"/>
+          <w:szCs w:val="24"/>
+        </w:rPr>
+        <w:t xml:space="preserve">Use points </w:t>
+      </w:r>
+      <w:r>
+        <w:rPr>
+          <w:sz w:val="24"/>
+          <w:szCs w:val="24"/>
+        </w:rPr>
+        <w:t xml:space="preserve">1, </w:t>
+      </w:r>
+      <w:r>
+        <w:rPr>
+          <w:sz w:val="24"/>
+          <w:szCs w:val="24"/>
+        </w:rPr>
+        <w:t xml:space="preserve">6d, </w:t>
+      </w:r>
+      <w:r>
+        <w:rPr>
+          <w:sz w:val="24"/>
+          <w:szCs w:val="24"/>
+        </w:rPr>
+        <w:t xml:space="preserve">part of </w:t>
+      </w:r>
+      <w:r>
+        <w:rPr>
+          <w:sz w:val="24"/>
+          <w:szCs w:val="24"/>
+        </w:rPr>
+        <w:t xml:space="preserve">7, 8, second of 9, </w:t>
+      </w:r>
+    </w:p>
+    <w:p>
+      <w:pPr>
+        <w:tabs>
+          <w:tab w:val="left" w:pos="720"/>
+        </w:tabs>
+        <w:rPr>
+          <w:sz w:val="24"/>
+          <w:szCs w:val="24"/>
+        </w:rPr>
+      </w:pPr>
+    </w:p>
+    <w:p>
+      <w:pPr>
+        <w:tabs>
+          <w:tab w:val="left" w:pos="720"/>
+        </w:tabs>
+        <w:rPr>
+          <w:sz w:val="24"/>
+          <w:szCs w:val="24"/>
+        </w:rPr>
+      </w:pPr>
+      <w:r>
+        <w:rPr>
+          <w:sz w:val="24"/>
+          <w:szCs w:val="24"/>
+        </w:rPr>
+        <w:t xml:space="preserve">Par3) </w:t>
+      </w:r>
+      <w:r>
+        <w:rPr>
+          <w:sz w:val="24"/>
+          <w:szCs w:val="24"/>
+        </w:rPr>
+        <w:t xml:space="preserve">Experiences at ISU reinforced and accelerated my need to better myself. </w:t>
+      </w:r>
+      <w:r>
+        <w:rPr>
+          <w:sz w:val="24"/>
+          <w:szCs w:val="24"/>
+        </w:rPr>
+        <w:t xml:space="preserve">When not busy with homework, I inhale as much information as I can. </w:t>
+      </w:r>
+      <w:r>
+        <w:rPr>
+          <w:sz w:val="24"/>
+          <w:szCs w:val="24"/>
+        </w:rPr>
+        <w:t>During my time here I have been determined to improve both physically and menta</w:t>
       </w:r>
       <w:bookmarkStart w:id="0" w:name="_GoBack"/>
       <w:bookmarkEnd w:id="0"/>
       <w:r>
         <w:rPr>
-          <w:rFonts w:ascii="Times New Roman" w:hAnsi="Times New Roman" w:cs="Times New Roman"/>
-          <w:sz w:val="24"/>
-          <w:szCs w:val="24"/>
-        </w:rPr>
-        <w:t xml:space="preserve"> until I finally found a life goal</w:t>
-      </w:r>
-      <w:r>
-        <w:rPr>
-          <w:rFonts w:ascii="Times New Roman" w:hAnsi="Times New Roman" w:cs="Times New Roman"/>
-          <w:sz w:val="24"/>
-          <w:szCs w:val="24"/>
-        </w:rPr>
-        <w:t xml:space="preserve"> in my Senior year</w:t>
-      </w:r>
-      <w:r>
-        <w:rPr>
-          <w:rFonts w:ascii="Times New Roman" w:hAnsi="Times New Roman" w:cs="Times New Roman"/>
-          <w:sz w:val="24"/>
-          <w:szCs w:val="24"/>
-        </w:rPr>
-        <w:t xml:space="preserve"> and</w:t>
-      </w:r>
-      <w:r>
-        <w:rPr>
-          <w:rFonts w:ascii="Times New Roman" w:hAnsi="Times New Roman" w:cs="Times New Roman"/>
-          <w:sz w:val="24"/>
-          <w:szCs w:val="24"/>
-        </w:rPr>
-        <w:t xml:space="preserve"> realized just how ineffective my current lifestyle would be at reaching it</w:t>
-      </w:r>
-      <w:r>
-        <w:rPr>
-          <w:rFonts w:ascii="Times New Roman" w:hAnsi="Times New Roman" w:cs="Times New Roman"/>
-          <w:sz w:val="24"/>
-          <w:szCs w:val="24"/>
-        </w:rPr>
-        <w:t xml:space="preserve">. </w:t>
-      </w:r>
-      <w:r>
-        <w:rPr>
-          <w:rFonts w:ascii="Times New Roman" w:hAnsi="Times New Roman" w:cs="Times New Roman"/>
-          <w:sz w:val="24"/>
-          <w:szCs w:val="24"/>
-        </w:rPr>
-        <w:t>Dropping into my bachelor’s degree in Computer Engineering at ISU served as a new start</w:t>
-      </w:r>
-      <w:r>
-        <w:rPr>
-          <w:rFonts w:ascii="Times New Roman" w:hAnsi="Times New Roman" w:cs="Times New Roman"/>
-          <w:sz w:val="24"/>
-          <w:szCs w:val="24"/>
-        </w:rPr>
-        <w:t>, a way to reinvent myself</w:t>
-      </w:r>
-      <w:r>
-        <w:rPr>
-          <w:rFonts w:ascii="Times New Roman" w:hAnsi="Times New Roman" w:cs="Times New Roman"/>
-          <w:sz w:val="24"/>
-          <w:szCs w:val="24"/>
-        </w:rPr>
-        <w:t>, and I hit the ground at full sprint.</w:t>
-      </w:r>
-    </w:p>
-    <w:p>
-      <w:pPr>
-        <w:pStyle w:val="PreformattedText"/>
-        <w:rPr>
-          <w:rFonts w:ascii="Times New Roman" w:hAnsi="Times New Roman" w:cs="Times New Roman"/>
-          <w:sz w:val="24"/>
-          <w:szCs w:val="24"/>
-        </w:rPr>
-      </w:pPr>
-      <w:r>
-        <w:rPr>
-          <w:rFonts w:ascii="Times New Roman" w:hAnsi="Times New Roman" w:cs="Times New Roman"/>
-          <w:sz w:val="24"/>
-          <w:szCs w:val="24"/>
-        </w:rPr>
-        <w:tab/>
-        <w:t xml:space="preserve">I had chosen the degree </w:t>
-      </w:r>
-      <w:r>
-        <w:rPr>
-          <w:rFonts w:ascii="Times New Roman" w:hAnsi="Times New Roman" w:cs="Times New Roman"/>
-          <w:sz w:val="24"/>
-          <w:szCs w:val="24"/>
-        </w:rPr>
-        <w:t>because of my fascination with computers</w:t>
-      </w:r>
-      <w:r>
-        <w:rPr>
-          <w:rFonts w:ascii="Times New Roman" w:hAnsi="Times New Roman" w:cs="Times New Roman"/>
-          <w:sz w:val="24"/>
-          <w:szCs w:val="24"/>
-        </w:rPr>
-        <w:t xml:space="preserve">, as well as the endless possibilities such a skillset would afford me. </w:t>
-      </w:r>
-    </w:p>
-    <w:p>
-      <w:pPr>
-        <w:pStyle w:val="PreformattedText"/>
-        <w:rPr>
-          <w:rFonts w:ascii="Times New Roman" w:hAnsi="Times New Roman" w:cs="Times New Roman"/>
-          <w:sz w:val="24"/>
-          <w:szCs w:val="24"/>
-        </w:rPr>
-      </w:pPr>
-    </w:p>
-    <w:p>
-      <w:pPr>
-        <w:pStyle w:val="PreformattedText"/>
-        <w:rPr>
-          <w:rFonts w:ascii="Times New Roman" w:hAnsi="Times New Roman" w:cs="Times New Roman"/>
-          <w:sz w:val="24"/>
-          <w:szCs w:val="24"/>
-        </w:rPr>
-      </w:pPr>
-      <w:r>
-        <w:rPr>
-          <w:rFonts w:ascii="Times New Roman" w:hAnsi="Times New Roman" w:cs="Times New Roman"/>
-          <w:sz w:val="24"/>
-          <w:szCs w:val="24"/>
-        </w:rPr>
-        <w:t>The final project in CprE 381 served as an opportunity to refine and test procedures for dealing with large and complicated projects.</w:t>
-      </w:r>
-    </w:p>
-    <w:p>
-      <w:pPr>
-        <w:tabs>
-          <w:tab w:val="left" w:pos="720"/>
-        </w:tabs>
-        <w:rPr>
-          <w:rFonts w:ascii="Times New Roman" w:hAnsi="Times New Roman" w:cs="Times New Roman"/>
-        </w:rPr>
-      </w:pPr>
+          <w:sz w:val="24"/>
+          <w:szCs w:val="24"/>
+        </w:rPr>
+        <w:t>lly, using gym.</w:t>
+      </w:r>
+      <w:r>
+        <w:rPr>
+          <w:sz w:val="24"/>
+          <w:szCs w:val="24"/>
+        </w:rPr>
+        <w:t xml:space="preserve"> I have spent an extensive amount of time refining my learning process</w:t>
+      </w:r>
+      <w:r>
+        <w:rPr>
+          <w:sz w:val="24"/>
+          <w:szCs w:val="24"/>
+        </w:rPr>
+        <w:t>.</w:t>
+      </w:r>
+      <w:r>
+        <w:rPr>
+          <w:sz w:val="24"/>
+          <w:szCs w:val="24"/>
+        </w:rPr>
+        <w:t xml:space="preserve"> Started exploring much more deeply into AI and full stack development.</w:t>
+      </w:r>
+    </w:p>
+    <w:p>
+      <w:pPr>
+        <w:tabs>
+          <w:tab w:val="left" w:pos="720"/>
+        </w:tabs>
+        <w:rPr>
+          <w:sz w:val="24"/>
+          <w:szCs w:val="24"/>
+        </w:rPr>
+      </w:pPr>
+      <w:r>
+        <w:rPr>
+          <w:sz w:val="24"/>
+          <w:szCs w:val="24"/>
+        </w:rPr>
+        <w:t xml:space="preserve">Use points 5, </w:t>
+      </w:r>
+      <w:r>
+        <w:rPr>
+          <w:sz w:val="24"/>
+          <w:szCs w:val="24"/>
+        </w:rPr>
+        <w:t xml:space="preserve">part of 7, </w:t>
+      </w:r>
+      <w:r>
+        <w:rPr>
+          <w:sz w:val="24"/>
+          <w:szCs w:val="24"/>
+        </w:rPr>
+        <w:t>10, 11</w:t>
+      </w:r>
     </w:p>
     <w:sectPr>
       <w:pgSz w:w="12240" w:h="15840"/>
@@ -433,6 +2079,216 @@
     </w:sectPr>
   </w:body>
 </w:document>
+</file>
+
+<file path=word/numbering.xml><?xml version="1.0" encoding="utf-8"?>
+<w:numbering xmlns:wpc="http://schemas.microsoft.com/office/word/2010/wordprocessingCanvas" xmlns:cx="http://schemas.microsoft.com/office/drawing/2014/chartex" xmlns:cx1="http://schemas.microsoft.com/office/drawing/2015/9/8/chartex" xmlns:cx2="http://schemas.microsoft.com/office/drawing/2015/10/21/chartex" xmlns:cx3="http://schemas.microsoft.com/office/drawing/2016/5/9/chartex" xmlns:cx4="http://schemas.microsoft.com/office/drawing/2016/5/10/chartex" xmlns:cx5="http://schemas.microsoft.com/office/drawing/2016/5/11/chartex" xmlns:cx6="http://schemas.microsoft.com/office/drawing/2016/5/12/chartex" xmlns:cx7="http://schemas.microsoft.com/office/drawing/2016/5/13/chartex" xmlns:cx8="http://schemas.microsoft.com/office/drawing/2016/5/14/chartex" xmlns:mc="http://schemas.openxmlformats.org/markup-compatibility/2006" xmlns:aink="http://schemas.microsoft.com/office/drawing/2016/ink" xmlns:am3d="http://schemas.microsoft.com/office/drawing/2017/model3d" xmlns:o="urn:schemas-microsoft-com:office:office" xmlns:r="http://schemas.openxmlformats.org/officeDocument/2006/relationships" xmlns:m="http://schemas.openxmlformats.org/officeDocument/2006/math" xmlns:v="urn:schemas-microsoft-com:vml" xmlns:wp14="http://schemas.microsoft.com/office/word/2010/wordprocessingDrawing" xmlns:wp="http://schemas.openxmlformats.org/drawingml/2006/wordprocessingDrawing" xmlns:w10="urn:schemas-microsoft-com:office:word" xmlns:w="http://schemas.openxmlformats.org/wordprocessingml/2006/main" xmlns:w14="http://schemas.microsoft.com/office/word/2010/wordml" xmlns:w15="http://schemas.microsoft.com/office/word/2012/wordml" xmlns:w16cid="http://schemas.microsoft.com/office/word/2016/wordml/cid" xmlns:w16se="http://schemas.microsoft.com/office/word/2015/wordml/symex" xmlns:wpg="http://schemas.microsoft.com/office/word/2010/wordprocessingGroup" xmlns:wpi="http://schemas.microsoft.com/office/word/2010/wordprocessingInk" xmlns:wne="http://schemas.microsoft.com/office/word/2006/wordml" xmlns:wps="http://schemas.microsoft.com/office/word/2010/wordprocessingShape" mc:Ignorable="w14 w15 w16se w16cid wp14">
+  <w:abstractNum w:abstractNumId="0" w15:restartNumberingAfterBreak="0">
+    <w:nsid w:val="54CF5163"/>
+    <w:multiLevelType w:val="hybridMultilevel"/>
+    <w:tmpl w:val="F4E0C828"/>
+    <w:lvl w:ilvl="0" w:tplc="04090001">
+      <w:start w:val="1"/>
+      <w:numFmt w:val="bullet"/>
+      <w:lvlText w:val=""/>
+      <w:lvlJc w:val="left"/>
+      <w:pPr>
+        <w:ind w:left="720" w:hanging="360"/>
+      </w:pPr>
+      <w:rPr>
+        <w:rFonts w:ascii="Symbol" w:hAnsi="Symbol" w:hint="default"/>
+      </w:rPr>
+    </w:lvl>
+    <w:lvl w:ilvl="1" w:tplc="04090003">
+      <w:start w:val="1"/>
+      <w:numFmt w:val="bullet"/>
+      <w:lvlText w:val="o"/>
+      <w:lvlJc w:val="left"/>
+      <w:pPr>
+        <w:ind w:left="1440" w:hanging="360"/>
+      </w:pPr>
+      <w:rPr>
+        <w:rFonts w:ascii="Courier New" w:hAnsi="Courier New" w:cs="Courier New" w:hint="default"/>
+      </w:rPr>
+    </w:lvl>
+    <w:lvl w:ilvl="2" w:tplc="04090005" w:tentative="1">
+      <w:start w:val="1"/>
+      <w:numFmt w:val="bullet"/>
+      <w:lvlText w:val=""/>
+      <w:lvlJc w:val="left"/>
+      <w:pPr>
+        <w:ind w:left="2160" w:hanging="360"/>
+      </w:pPr>
+      <w:rPr>
+        <w:rFonts w:ascii="Wingdings" w:hAnsi="Wingdings" w:hint="default"/>
+      </w:rPr>
+    </w:lvl>
+    <w:lvl w:ilvl="3" w:tplc="04090001" w:tentative="1">
+      <w:start w:val="1"/>
+      <w:numFmt w:val="bullet"/>
+      <w:lvlText w:val=""/>
+      <w:lvlJc w:val="left"/>
+      <w:pPr>
+        <w:ind w:left="2880" w:hanging="360"/>
+      </w:pPr>
+      <w:rPr>
+        <w:rFonts w:ascii="Symbol" w:hAnsi="Symbol" w:hint="default"/>
+      </w:rPr>
+    </w:lvl>
+    <w:lvl w:ilvl="4" w:tplc="04090003" w:tentative="1">
+      <w:start w:val="1"/>
+      <w:numFmt w:val="bullet"/>
+      <w:lvlText w:val="o"/>
+      <w:lvlJc w:val="left"/>
+      <w:pPr>
+        <w:ind w:left="3600" w:hanging="360"/>
+      </w:pPr>
+      <w:rPr>
+        <w:rFonts w:ascii="Courier New" w:hAnsi="Courier New" w:cs="Courier New" w:hint="default"/>
+      </w:rPr>
+    </w:lvl>
+    <w:lvl w:ilvl="5" w:tplc="04090005" w:tentative="1">
+      <w:start w:val="1"/>
+      <w:numFmt w:val="bullet"/>
+      <w:lvlText w:val=""/>
+      <w:lvlJc w:val="left"/>
+      <w:pPr>
+        <w:ind w:left="4320" w:hanging="360"/>
+      </w:pPr>
+      <w:rPr>
+        <w:rFonts w:ascii="Wingdings" w:hAnsi="Wingdings" w:hint="default"/>
+      </w:rPr>
+    </w:lvl>
+    <w:lvl w:ilvl="6" w:tplc="04090001" w:tentative="1">
+      <w:start w:val="1"/>
+      <w:numFmt w:val="bullet"/>
+      <w:lvlText w:val=""/>
+      <w:lvlJc w:val="left"/>
+      <w:pPr>
+        <w:ind w:left="5040" w:hanging="360"/>
+      </w:pPr>
+      <w:rPr>
+        <w:rFonts w:ascii="Symbol" w:hAnsi="Symbol" w:hint="default"/>
+      </w:rPr>
+    </w:lvl>
+    <w:lvl w:ilvl="7" w:tplc="04090003" w:tentative="1">
+      <w:start w:val="1"/>
+      <w:numFmt w:val="bullet"/>
+      <w:lvlText w:val="o"/>
+      <w:lvlJc w:val="left"/>
+      <w:pPr>
+        <w:ind w:left="5760" w:hanging="360"/>
+      </w:pPr>
+      <w:rPr>
+        <w:rFonts w:ascii="Courier New" w:hAnsi="Courier New" w:cs="Courier New" w:hint="default"/>
+      </w:rPr>
+    </w:lvl>
+    <w:lvl w:ilvl="8" w:tplc="04090005" w:tentative="1">
+      <w:start w:val="1"/>
+      <w:numFmt w:val="bullet"/>
+      <w:lvlText w:val=""/>
+      <w:lvlJc w:val="left"/>
+      <w:pPr>
+        <w:ind w:left="6480" w:hanging="360"/>
+      </w:pPr>
+      <w:rPr>
+        <w:rFonts w:ascii="Wingdings" w:hAnsi="Wingdings" w:hint="default"/>
+      </w:rPr>
+    </w:lvl>
+  </w:abstractNum>
+  <w:abstractNum w:abstractNumId="1" w15:restartNumberingAfterBreak="0">
+    <w:nsid w:val="59D91B72"/>
+    <w:multiLevelType w:val="hybridMultilevel"/>
+    <w:tmpl w:val="3BBC2EEE"/>
+    <w:lvl w:ilvl="0" w:tplc="0409000F">
+      <w:start w:val="1"/>
+      <w:numFmt w:val="decimal"/>
+      <w:lvlText w:val="%1."/>
+      <w:lvlJc w:val="left"/>
+      <w:pPr>
+        <w:ind w:left="720" w:hanging="360"/>
+      </w:pPr>
+    </w:lvl>
+    <w:lvl w:ilvl="1" w:tplc="04090019">
+      <w:start w:val="1"/>
+      <w:numFmt w:val="lowerLetter"/>
+      <w:lvlText w:val="%2."/>
+      <w:lvlJc w:val="left"/>
+      <w:pPr>
+        <w:ind w:left="1440" w:hanging="360"/>
+      </w:pPr>
+    </w:lvl>
+    <w:lvl w:ilvl="2" w:tplc="0409001B" w:tentative="1">
+      <w:start w:val="1"/>
+      <w:numFmt w:val="lowerRoman"/>
+      <w:lvlText w:val="%3."/>
+      <w:lvlJc w:val="right"/>
+      <w:pPr>
+        <w:ind w:left="2160" w:hanging="180"/>
+      </w:pPr>
+    </w:lvl>
+    <w:lvl w:ilvl="3" w:tplc="0409000F" w:tentative="1">
+      <w:start w:val="1"/>
+      <w:numFmt w:val="decimal"/>
+      <w:lvlText w:val="%4."/>
+      <w:lvlJc w:val="left"/>
+      <w:pPr>
+        <w:ind w:left="2880" w:hanging="360"/>
+      </w:pPr>
+    </w:lvl>
+    <w:lvl w:ilvl="4" w:tplc="04090019" w:tentative="1">
+      <w:start w:val="1"/>
+      <w:numFmt w:val="lowerLetter"/>
+      <w:lvlText w:val="%5."/>
+      <w:lvlJc w:val="left"/>
+      <w:pPr>
+        <w:ind w:left="3600" w:hanging="360"/>
+      </w:pPr>
+    </w:lvl>
+    <w:lvl w:ilvl="5" w:tplc="0409001B" w:tentative="1">
+      <w:start w:val="1"/>
+      <w:numFmt w:val="lowerRoman"/>
+      <w:lvlText w:val="%6."/>
+      <w:lvlJc w:val="right"/>
+      <w:pPr>
+        <w:ind w:left="4320" w:hanging="180"/>
+      </w:pPr>
+    </w:lvl>
+    <w:lvl w:ilvl="6" w:tplc="0409000F" w:tentative="1">
+      <w:start w:val="1"/>
+      <w:numFmt w:val="decimal"/>
+      <w:lvlText w:val="%7."/>
+      <w:lvlJc w:val="left"/>
+      <w:pPr>
+        <w:ind w:left="5040" w:hanging="360"/>
+      </w:pPr>
+    </w:lvl>
+    <w:lvl w:ilvl="7" w:tplc="04090019" w:tentative="1">
+      <w:start w:val="1"/>
+      <w:numFmt w:val="lowerLetter"/>
+      <w:lvlText w:val="%8."/>
+      <w:lvlJc w:val="left"/>
+      <w:pPr>
+        <w:ind w:left="5760" w:hanging="360"/>
+      </w:pPr>
+    </w:lvl>
+    <w:lvl w:ilvl="8" w:tplc="0409001B" w:tentative="1">
+      <w:start w:val="1"/>
+      <w:numFmt w:val="lowerRoman"/>
+      <w:lvlText w:val="%9."/>
+      <w:lvlJc w:val="right"/>
+      <w:pPr>
+        <w:ind w:left="6480" w:hanging="180"/>
+      </w:pPr>
+    </w:lvl>
+  </w:abstractNum>
+  <w:num w:numId="1">
+    <w:abstractNumId w:val="0"/>
+  </w:num>
+  <w:num w:numId="2">
+    <w:abstractNumId w:val="1"/>
+  </w:num>
+</w:numbering>
 </file>
 
 <file path=word/styles.xml><?xml version="1.0" encoding="utf-8"?>
@@ -838,7 +2694,6 @@
   <w:style w:type="character" w:default="1" w:styleId="DefaultParagraphFont">
     <w:name w:val="Default Paragraph Font"/>
     <w:uiPriority w:val="1"/>
-    <w:semiHidden/>
     <w:unhideWhenUsed/>
   </w:style>
   <w:style w:type="table" w:default="1" w:styleId="TableNormal">
@@ -878,6 +2733,47 @@
       <w:sz w:val="20"/>
       <w:szCs w:val="20"/>
       <w:lang w:eastAsia="zh-CN" w:bidi="hi-IN"/>
+    </w:rPr>
+  </w:style>
+  <w:style w:type="paragraph" w:styleId="ListParagraph">
+    <w:name w:val="List Paragraph"/>
+    <w:basedOn w:val="Normal"/>
+    <w:uiPriority w:val="34"/>
+    <w:qFormat/>
+    <w:rsid w:val="00DA4368"/>
+    <w:pPr>
+      <w:ind w:left="720"/>
+      <w:contextualSpacing/>
+    </w:pPr>
+  </w:style>
+  <w:style w:type="paragraph" w:styleId="BalloonText">
+    <w:name w:val="Balloon Text"/>
+    <w:basedOn w:val="Normal"/>
+    <w:link w:val="BalloonTextChar"/>
+    <w:uiPriority w:val="99"/>
+    <w:semiHidden/>
+    <w:unhideWhenUsed/>
+    <w:rsid w:val="00A26C00"/>
+    <w:pPr>
+      <w:spacing w:after="0" w:line="240" w:lineRule="auto"/>
+    </w:pPr>
+    <w:rPr>
+      <w:rFonts w:ascii="Segoe UI" w:hAnsi="Segoe UI" w:cs="Segoe UI"/>
+      <w:sz w:val="18"/>
+      <w:szCs w:val="18"/>
+    </w:rPr>
+  </w:style>
+  <w:style w:type="character" w:customStyle="1" w:styleId="BalloonTextChar">
+    <w:name w:val="Balloon Text Char"/>
+    <w:basedOn w:val="DefaultParagraphFont"/>
+    <w:link w:val="BalloonText"/>
+    <w:uiPriority w:val="99"/>
+    <w:semiHidden/>
+    <w:rsid w:val="00A26C00"/>
+    <w:rPr>
+      <w:rFonts w:ascii="Segoe UI" w:hAnsi="Segoe UI" w:cs="Segoe UI"/>
+      <w:sz w:val="18"/>
+      <w:szCs w:val="18"/>
     </w:rPr>
   </w:style>
 </w:styles>

</xml_diff>